<commit_message>
Kleine updat op 5 maart 2023
</commit_message>
<xml_diff>
--- a/ERD ontwerpen/Ontwerpdocument ERD.docx
+++ b/ERD ontwerpen/Ontwerpdocument ERD.docx
@@ -54,6 +54,7 @@
         <w:rPr>
           <w:b/>
           <w:bCs/>
+          <w:noProof/>
         </w:rPr>
         <w:drawing>
           <wp:inline distT="0" distB="0" distL="0" distR="0" wp14:anchorId="48608336" wp14:editId="73923201">
@@ -126,6 +127,7 @@
         <w:rPr>
           <w:b/>
           <w:bCs/>
+          <w:noProof/>
         </w:rPr>
         <w:drawing>
           <wp:inline distT="0" distB="0" distL="0" distR="0" wp14:anchorId="6DDD45DB" wp14:editId="616465E1">
@@ -184,6 +186,22 @@
           <w:b/>
           <w:bCs/>
         </w:rPr>
+        <w:br w:type="page"/>
+      </w:r>
+    </w:p>
+    <w:p>
+      <w:pPr>
+        <w:rPr>
+          <w:b/>
+          <w:bCs/>
+        </w:rPr>
+      </w:pPr>
+      <w:r>
+        <w:rPr>
+          <w:b/>
+          <w:bCs/>
+        </w:rPr>
+        <w:lastRenderedPageBreak/>
         <w:t>Functionaliteit en totaliteit in zinnen</w:t>
       </w:r>
     </w:p>
@@ -198,8 +216,8 @@
         <w:rPr>
           <w:b/>
           <w:bCs/>
-        </w:rPr>
-        <w:lastRenderedPageBreak/>
+          <w:noProof/>
+        </w:rPr>
         <w:drawing>
           <wp:inline distT="0" distB="0" distL="0" distR="0" wp14:anchorId="06978F9B" wp14:editId="69E3AD6C">
             <wp:extent cx="4054191" cy="3711262"/>
@@ -248,6 +266,7 @@
         <w:rPr>
           <w:b/>
           <w:bCs/>
+          <w:noProof/>
         </w:rPr>
         <w:drawing>
           <wp:inline distT="0" distB="0" distL="0" distR="0" wp14:anchorId="1F4EF734" wp14:editId="2B2AA851">
@@ -298,6 +317,22 @@
           <w:b/>
           <w:bCs/>
         </w:rPr>
+        <w:br w:type="page"/>
+      </w:r>
+    </w:p>
+    <w:p>
+      <w:pPr>
+        <w:rPr>
+          <w:b/>
+          <w:bCs/>
+        </w:rPr>
+      </w:pPr>
+      <w:r>
+        <w:rPr>
+          <w:b/>
+          <w:bCs/>
+        </w:rPr>
+        <w:lastRenderedPageBreak/>
         <w:t>Relationeel model</w:t>
       </w:r>
     </w:p>
@@ -312,8 +347,8 @@
         <w:rPr>
           <w:b/>
           <w:bCs/>
-        </w:rPr>
-        <w:lastRenderedPageBreak/>
+          <w:noProof/>
+        </w:rPr>
         <w:drawing>
           <wp:inline distT="0" distB="0" distL="0" distR="0" wp14:anchorId="57D5AEBF" wp14:editId="2D85D3A8">
             <wp:extent cx="5372566" cy="2972058"/>

</xml_diff>